<commit_message>
Nicole Hsieh Dev Log 4-22-16
</commit_message>
<xml_diff>
--- a/NicoleHsieh_DevLog.docx
+++ b/NicoleHsieh_DevLog.docx
@@ -145,7 +145,6 @@
           <w:p>
             <w:pPr>
               <w:rPr>
-                <w:rFonts w:hint="eastAsia"/>
                 <w:lang w:eastAsia="zh-TW"/>
               </w:rPr>
             </w:pPr>
@@ -258,7 +257,6 @@
               <w:pStyle w:val="ListParagraph"/>
               <w:cnfStyle w:val="000000000000" w:firstRow="0" w:lastRow="0" w:firstColumn="0" w:lastColumn="0" w:oddVBand="0" w:evenVBand="0" w:oddHBand="0" w:evenHBand="0" w:firstRowFirstColumn="0" w:firstRowLastColumn="0" w:lastRowFirstColumn="0" w:lastRowLastColumn="0"/>
               <w:rPr>
-                <w:rFonts w:hint="eastAsia"/>
                 <w:lang w:eastAsia="zh-TW"/>
               </w:rPr>
             </w:pPr>
@@ -631,7 +629,6 @@
           <w:p>
             <w:pPr>
               <w:rPr>
-                <w:rFonts w:hint="eastAsia"/>
                 <w:lang w:eastAsia="zh-TW"/>
               </w:rPr>
             </w:pPr>
@@ -699,7 +696,6 @@
               <w:pStyle w:val="ListParagraph"/>
               <w:cnfStyle w:val="000000100000" w:firstRow="0" w:lastRow="0" w:firstColumn="0" w:lastColumn="0" w:oddVBand="0" w:evenVBand="0" w:oddHBand="1" w:evenHBand="0" w:firstRowFirstColumn="0" w:firstRowLastColumn="0" w:lastRowFirstColumn="0" w:lastRowLastColumn="0"/>
               <w:rPr>
-                <w:rFonts w:hint="eastAsia"/>
                 <w:lang w:eastAsia="zh-TW"/>
               </w:rPr>
             </w:pPr>
@@ -970,14 +966,7 @@
                 <w:rFonts w:hint="eastAsia"/>
                 <w:lang w:eastAsia="zh-TW"/>
               </w:rPr>
-              <w:t xml:space="preserve"> </w:t>
-            </w:r>
-            <w:r>
-              <w:rPr>
-                <w:rFonts w:hint="eastAsia"/>
-                <w:lang w:eastAsia="zh-TW"/>
-              </w:rPr>
-              <w:t>lite</w:t>
+              <w:t xml:space="preserve"> lite</w:t>
             </w:r>
           </w:p>
           <w:p>
@@ -1312,8 +1301,6 @@
                 <w:lang w:eastAsia="zh-TW"/>
               </w:rPr>
             </w:pPr>
-            <w:bookmarkStart w:id="0" w:name="_GoBack"/>
-            <w:bookmarkEnd w:id="0"/>
           </w:p>
         </w:tc>
       </w:tr>
@@ -2275,14 +2262,18 @@
                 <w:lang w:eastAsia="zh-TW"/>
               </w:rPr>
             </w:pPr>
-            <w:proofErr w:type="spellStart"/>
-            <w:r>
-              <w:rPr>
-                <w:lang w:eastAsia="zh-TW"/>
-              </w:rPr>
-              <w:t>Php</w:t>
-            </w:r>
-            <w:proofErr w:type="spellEnd"/>
+            <w:r>
+              <w:rPr>
+                <w:lang w:eastAsia="zh-TW"/>
+              </w:rPr>
+              <w:t>PH</w:t>
+            </w:r>
+            <w:r>
+              <w:rPr>
+                <w:lang w:eastAsia="zh-TW"/>
+              </w:rPr>
+              <w:t>P</w:t>
+            </w:r>
             <w:r>
               <w:rPr>
                 <w:lang w:eastAsia="zh-TW"/>
@@ -2308,28 +2299,41 @@
               </w:rPr>
               <w:t xml:space="preserve">Fixed by splitting up </w:t>
             </w:r>
-            <w:proofErr w:type="spellStart"/>
-            <w:r>
-              <w:rPr>
-                <w:lang w:eastAsia="zh-TW"/>
-              </w:rPr>
-              <w:t>php</w:t>
-            </w:r>
-            <w:proofErr w:type="spellEnd"/>
-            <w:r>
-              <w:rPr>
-                <w:lang w:eastAsia="zh-TW"/>
-              </w:rPr>
-              <w:t xml:space="preserve"> and html form into two files.</w:t>
-            </w:r>
-          </w:p>
-          <w:p>
-            <w:pPr>
-              <w:cnfStyle w:val="000000000000" w:firstRow="0" w:lastRow="0" w:firstColumn="0" w:lastColumn="0" w:oddVBand="0" w:evenVBand="0" w:oddHBand="0" w:evenHBand="0" w:firstRowFirstColumn="0" w:firstRowLastColumn="0" w:lastRowFirstColumn="0" w:lastRowLastColumn="0"/>
-              <w:rPr>
-                <w:lang w:eastAsia="zh-TW"/>
-              </w:rPr>
-            </w:pPr>
+            <w:r>
+              <w:rPr>
+                <w:lang w:eastAsia="zh-TW"/>
+              </w:rPr>
+              <w:t xml:space="preserve">PHP </w:t>
+            </w:r>
+            <w:r>
+              <w:rPr>
+                <w:lang w:eastAsia="zh-TW"/>
+              </w:rPr>
+              <w:t xml:space="preserve">and </w:t>
+            </w:r>
+            <w:r>
+              <w:rPr>
+                <w:rFonts w:hint="eastAsia"/>
+                <w:lang w:eastAsia="zh-TW"/>
+              </w:rPr>
+              <w:t>HTML</w:t>
+            </w:r>
+            <w:r>
+              <w:rPr>
+                <w:lang w:eastAsia="zh-TW"/>
+              </w:rPr>
+              <w:t xml:space="preserve"> form into two files.</w:t>
+            </w:r>
+          </w:p>
+          <w:p>
+            <w:pPr>
+              <w:cnfStyle w:val="000000000000" w:firstRow="0" w:lastRow="0" w:firstColumn="0" w:lastColumn="0" w:oddVBand="0" w:evenVBand="0" w:oddHBand="0" w:evenHBand="0" w:firstRowFirstColumn="0" w:firstRowLastColumn="0" w:lastRowFirstColumn="0" w:lastRowLastColumn="0"/>
+              <w:rPr>
+                <w:lang w:eastAsia="zh-TW"/>
+              </w:rPr>
+            </w:pPr>
+            <w:bookmarkStart w:id="0" w:name="_GoBack"/>
+            <w:bookmarkEnd w:id="0"/>
           </w:p>
         </w:tc>
       </w:tr>
@@ -2708,6 +2712,7 @@
               </w:numPr>
               <w:cnfStyle w:val="000000000000" w:firstRow="0" w:lastRow="0" w:firstColumn="0" w:lastColumn="0" w:oddVBand="0" w:evenVBand="0" w:oddHBand="0" w:evenHBand="0" w:firstRowFirstColumn="0" w:firstRowLastColumn="0" w:lastRowFirstColumn="0" w:lastRowLastColumn="0"/>
               <w:rPr>
+                <w:rFonts w:hint="eastAsia"/>
                 <w:lang w:eastAsia="zh-TW"/>
               </w:rPr>
             </w:pPr>
@@ -2717,6 +2722,15 @@
               </w:rPr>
               <w:t>However, this may be abandon, and Jenny will just upload the document on to canvas.</w:t>
             </w:r>
+          </w:p>
+          <w:p>
+            <w:pPr>
+              <w:cnfStyle w:val="000000000000" w:firstRow="0" w:lastRow="0" w:firstColumn="0" w:lastColumn="0" w:oddVBand="0" w:evenVBand="0" w:oddHBand="0" w:evenHBand="0" w:firstRowFirstColumn="0" w:firstRowLastColumn="0" w:lastRowFirstColumn="0" w:lastRowLastColumn="0"/>
+              <w:rPr>
+                <w:rFonts w:hint="eastAsia"/>
+                <w:lang w:eastAsia="zh-TW"/>
+              </w:rPr>
+            </w:pPr>
           </w:p>
         </w:tc>
       </w:tr>

</xml_diff>